<commit_message>
Created a few branches for the fighting
There's three steps to the fighting branch, which means a total of 27
combinations, however, most of them are pretty good. I think. We'll see
how it plays out.
</commit_message>
<xml_diff>
--- a/Tavern/Meet Up With Zillia/Training/2 b - Grab your sword and smack his away.docx
+++ b/Tavern/Meet Up With Zillia/Training/2 b - Grab your sword and smack his away.docx
@@ -99,185 +99,292 @@
           <w:rFonts w:ascii="Bookerly" w:hAnsi="Bookerly" w:cs="Bookerly"/>
         </w:rPr>
         <w:tab/>
-        <w:t>“There’s a tournament next week for all recruits to prove themselves. If you can become the winner, then I’ll acknowledge your name. But for now you are a recruit. Now do as I say and show me your jab,”</w:t>
-      </w:r>
-    </w:p>
-    <w:p>
-      <w:pPr>
-        <w:rPr>
-          <w:rFonts w:ascii="Bookerly" w:hAnsi="Bookerly" w:cs="Bookerly"/>
-        </w:rPr>
-      </w:pPr>
-      <w:r>
-        <w:rPr>
-          <w:rFonts w:ascii="Bookerly" w:hAnsi="Bookerly" w:cs="Bookerly"/>
-        </w:rPr>
-        <w:tab/>
-        <w:t>“Fine,”</w:t>
-      </w:r>
-    </w:p>
-    <w:p>
-      <w:pPr>
-        <w:rPr>
-          <w:rFonts w:ascii="Bookerly" w:hAnsi="Bookerly" w:cs="Bookerly"/>
-        </w:rPr>
-      </w:pPr>
-      <w:r>
-        <w:rPr>
-          <w:rFonts w:ascii="Bookerly" w:hAnsi="Bookerly" w:cs="Bookerly"/>
-        </w:rPr>
-        <w:tab/>
-        <w:t xml:space="preserve">You get into the ready stance again and perform a quick jab. </w:t>
-      </w:r>
-    </w:p>
-    <w:p>
-      <w:pPr>
-        <w:rPr>
-          <w:rFonts w:ascii="Bookerly" w:hAnsi="Bookerly" w:cs="Bookerly"/>
-        </w:rPr>
-      </w:pPr>
-      <w:r>
-        <w:rPr>
-          <w:rFonts w:ascii="Bookerly" w:hAnsi="Bookerly" w:cs="Bookerly"/>
-        </w:rPr>
-        <w:tab/>
-        <w:t>“Your jab is not direct enough, and you need to keep your elbow strong. Keep practicing,”</w:t>
-      </w:r>
-    </w:p>
-    <w:p>
-      <w:pPr>
-        <w:rPr>
-          <w:rFonts w:ascii="Bookerly" w:hAnsi="Bookerly" w:cs="Bookerly"/>
-        </w:rPr>
-      </w:pPr>
-      <w:r>
-        <w:rPr>
-          <w:rFonts w:ascii="Bookerly" w:hAnsi="Bookerly" w:cs="Bookerly"/>
-        </w:rPr>
-        <w:tab/>
-        <w:t>“…”</w:t>
-      </w:r>
-    </w:p>
-    <w:p>
-      <w:pPr>
-        <w:rPr>
-          <w:rFonts w:ascii="Bookerly" w:hAnsi="Bookerly" w:cs="Bookerly"/>
-        </w:rPr>
-      </w:pPr>
-      <w:r>
-        <w:rPr>
-          <w:rFonts w:ascii="Bookerly" w:hAnsi="Bookerly" w:cs="Bookerly"/>
-        </w:rPr>
-        <w:tab/>
-        <w:t>“At this point, you should be thanking me for even bothering to give you advice,”</w:t>
-      </w:r>
-    </w:p>
-    <w:p>
-      <w:pPr>
-        <w:rPr>
-          <w:rFonts w:ascii="Bookerly" w:hAnsi="Bookerly" w:cs="Bookerly"/>
-        </w:rPr>
-      </w:pPr>
-      <w:r>
-        <w:rPr>
-          <w:rFonts w:ascii="Bookerly" w:hAnsi="Bookerly" w:cs="Bookerly"/>
-        </w:rPr>
-        <w:tab/>
-        <w:t>“Yes Captain,”</w:t>
-      </w:r>
-    </w:p>
-    <w:p>
-      <w:pPr>
-        <w:rPr>
-          <w:rFonts w:ascii="Bookerly" w:hAnsi="Bookerly" w:cs="Bookerly"/>
-        </w:rPr>
-      </w:pPr>
-      <w:r>
-        <w:rPr>
-          <w:rFonts w:ascii="Bookerly" w:hAnsi="Bookerly" w:cs="Bookerly"/>
-        </w:rPr>
-        <w:tab/>
-      </w:r>
-      <w:r>
-        <w:rPr>
-          <w:rFonts w:ascii="Bookerly" w:hAnsi="Bookerly" w:cs="Bookerly"/>
-        </w:rPr>
-        <w:t xml:space="preserve">You perform the rest of your jabs following the advice the Captain gave you. Afterwards, he instructs everyone to run five laps around the compound. </w:t>
-      </w:r>
-      <w:r>
-        <w:rPr>
-          <w:rFonts w:ascii="Bookerly" w:hAnsi="Bookerly" w:cs="Bookerly"/>
-        </w:rPr>
-        <w:t>By the time you finished, you threw up 2 times and can no longer feel the rest of your body. Somehow, you were able to carry your exhausted body back to the barracks.</w:t>
-      </w:r>
-    </w:p>
-    <w:p>
-      <w:pPr>
-        <w:ind w:firstLine="720"/>
-        <w:rPr>
-          <w:rFonts w:ascii="Bookerly" w:hAnsi="Bookerly" w:cs="Bookerly"/>
-        </w:rPr>
-      </w:pPr>
-      <w:r>
-        <w:rPr>
-          <w:rFonts w:ascii="Bookerly" w:hAnsi="Bookerly" w:cs="Bookerly"/>
-        </w:rPr>
-        <w:t xml:space="preserve">You plop </w:t>
-      </w:r>
-      <w:r>
-        <w:rPr>
-          <w:rFonts w:ascii="Bookerly" w:hAnsi="Bookerly" w:cs="Bookerly"/>
-        </w:rPr>
-        <w:t xml:space="preserve">face first </w:t>
-      </w:r>
-      <w:r>
-        <w:rPr>
-          <w:rFonts w:ascii="Bookerly" w:hAnsi="Bookerly" w:cs="Bookerly"/>
-        </w:rPr>
-        <w:t>i</w:t>
-      </w:r>
-      <w:r>
-        <w:rPr>
-          <w:rFonts w:ascii="Bookerly" w:hAnsi="Bookerly" w:cs="Bookerly"/>
-        </w:rPr>
-        <w:t>nto your bed</w:t>
-      </w:r>
-      <w:r>
-        <w:rPr>
-          <w:rFonts w:ascii="Bookerly" w:hAnsi="Bookerly" w:cs="Bookerly"/>
-        </w:rPr>
-        <w:t>.</w:t>
-      </w:r>
-      <w:r>
-        <w:rPr>
-          <w:rFonts w:ascii="Bookerly" w:hAnsi="Bookerly" w:cs="Bookerly"/>
-        </w:rPr>
-        <w:t xml:space="preserve"> And to think, this will be your life for the rest of the foreseeable future. The exhaustion takes you and you swiftly fall asleep. </w:t>
-      </w:r>
-    </w:p>
-    <w:p>
-      <w:pPr>
-        <w:jc w:val="center"/>
-        <w:rPr>
-          <w:rFonts w:ascii="Bookerly" w:hAnsi="Bookerly" w:cs="Bookerly"/>
-          <w:b/>
-        </w:rPr>
-      </w:pPr>
-      <w:r>
-        <w:rPr>
-          <w:rFonts w:ascii="Bookerly" w:hAnsi="Bookerly" w:cs="Bookerly"/>
-          <w:b/>
-        </w:rPr>
-        <w:t xml:space="preserve">--You wake up </w:t>
+        <w:t xml:space="preserve">“There’s a tournament </w:t>
+      </w:r>
+      <w:r>
+        <w:rPr>
+          <w:rFonts w:ascii="Bookerly" w:hAnsi="Bookerly" w:cs="Bookerly"/>
+        </w:rPr>
+        <w:t xml:space="preserve">on </w:t>
+      </w:r>
+      <w:proofErr w:type="spellStart"/>
+      <w:r>
+        <w:rPr>
+          <w:rFonts w:ascii="Bookerly" w:hAnsi="Bookerly" w:cs="Bookerly"/>
+        </w:rPr>
+        <w:t>Turdas</w:t>
+      </w:r>
+      <w:proofErr w:type="spellEnd"/>
+      <w:r>
+        <w:rPr>
+          <w:rFonts w:ascii="Bookerly" w:hAnsi="Bookerly" w:cs="Bookerly"/>
+        </w:rPr>
+        <w:t xml:space="preserve"> </w:t>
+      </w:r>
+      <w:r>
+        <w:rPr>
+          <w:rFonts w:ascii="Bookerly" w:hAnsi="Bookerly" w:cs="Bookerly"/>
+        </w:rPr>
+        <w:t>for all recruits to prove themselves. If you can become the winner, then I’ll acknowledge your name. But for now you are a recruit. Now do as I say and show me your jab,”</w:t>
+      </w:r>
+    </w:p>
+    <w:p>
+      <w:pPr>
+        <w:rPr>
+          <w:rFonts w:ascii="Bookerly" w:hAnsi="Bookerly" w:cs="Bookerly"/>
+        </w:rPr>
+      </w:pPr>
+      <w:r>
+        <w:rPr>
+          <w:rFonts w:ascii="Bookerly" w:hAnsi="Bookerly" w:cs="Bookerly"/>
+        </w:rPr>
+        <w:tab/>
+      </w:r>
+      <w:proofErr w:type="spellStart"/>
+      <w:r>
+        <w:rPr>
+          <w:rFonts w:ascii="Bookerly" w:hAnsi="Bookerly" w:cs="Bookerly"/>
+        </w:rPr>
+        <w:t>Turdas</w:t>
+      </w:r>
+      <w:proofErr w:type="spellEnd"/>
+      <w:r>
+        <w:rPr>
+          <w:rFonts w:ascii="Bookerly" w:hAnsi="Bookerly" w:cs="Bookerly"/>
+        </w:rPr>
+        <w:t>? What day was that again?</w:t>
+      </w:r>
+    </w:p>
+    <w:p>
+      <w:pPr>
+        <w:rPr>
+          <w:rFonts w:ascii="Bookerly" w:hAnsi="Bookerly" w:cs="Bookerly"/>
+        </w:rPr>
+      </w:pPr>
+      <w:r>
+        <w:rPr>
+          <w:rFonts w:ascii="Bookerly" w:hAnsi="Bookerly" w:cs="Bookerly"/>
+        </w:rPr>
+        <w:tab/>
+        <w:t>“It’s next week. Exactly next week,” replied Narrator.</w:t>
+      </w:r>
+    </w:p>
+    <w:p>
+      <w:pPr>
+        <w:rPr>
+          <w:rFonts w:ascii="Bookerly" w:hAnsi="Bookerly" w:cs="Bookerly"/>
+        </w:rPr>
+      </w:pPr>
+      <w:r>
+        <w:rPr>
+          <w:rFonts w:ascii="Bookerly" w:hAnsi="Bookerly" w:cs="Bookerly"/>
+        </w:rPr>
+        <w:tab/>
+        <w:t>“Thanks,”</w:t>
+      </w:r>
+    </w:p>
+    <w:p>
+      <w:pPr>
+        <w:rPr>
+          <w:rFonts w:ascii="Bookerly" w:hAnsi="Bookerly" w:cs="Bookerly"/>
+        </w:rPr>
+      </w:pPr>
+      <w:r>
+        <w:rPr>
+          <w:rFonts w:ascii="Bookerly" w:hAnsi="Bookerly" w:cs="Bookerly"/>
+        </w:rPr>
+        <w:tab/>
+        <w:t>“No problem,”</w:t>
+      </w:r>
+    </w:p>
+    <w:p>
+      <w:pPr>
+        <w:rPr>
+          <w:rFonts w:ascii="Bookerly" w:hAnsi="Bookerly" w:cs="Bookerly"/>
+        </w:rPr>
+      </w:pPr>
+      <w:r>
+        <w:rPr>
+          <w:rFonts w:ascii="Bookerly" w:hAnsi="Bookerly" w:cs="Bookerly"/>
+        </w:rPr>
+        <w:tab/>
+        <w:t xml:space="preserve">You stare back at Captain </w:t>
+      </w:r>
+      <w:proofErr w:type="spellStart"/>
+      <w:r>
+        <w:rPr>
+          <w:rFonts w:ascii="Bookerly" w:hAnsi="Bookerly" w:cs="Bookerly"/>
+        </w:rPr>
+        <w:t>Westerfield</w:t>
+      </w:r>
+      <w:proofErr w:type="spellEnd"/>
+      <w:r>
+        <w:rPr>
+          <w:rFonts w:ascii="Bookerly" w:hAnsi="Bookerly" w:cs="Bookerly"/>
+        </w:rPr>
+        <w:t xml:space="preserve">. </w:t>
+      </w:r>
+      <w:r>
+        <w:rPr>
+          <w:rFonts w:ascii="Bookerly" w:hAnsi="Bookerly" w:cs="Bookerly"/>
+        </w:rPr>
+        <w:t xml:space="preserve">And he gesture for you to redo the quick jab for him. </w:t>
       </w:r>
       <w:bookmarkStart w:id="0" w:name="_GoBack"/>
       <w:bookmarkEnd w:id="0"/>
       <w:r>
         <w:rPr>
           <w:rFonts w:ascii="Bookerly" w:hAnsi="Bookerly" w:cs="Bookerly"/>
+        </w:rPr>
+        <w:t xml:space="preserve">You get into the ready stance again and perform a quick jab. </w:t>
+      </w:r>
+    </w:p>
+    <w:p>
+      <w:pPr>
+        <w:rPr>
+          <w:rFonts w:ascii="Bookerly" w:hAnsi="Bookerly" w:cs="Bookerly"/>
+        </w:rPr>
+      </w:pPr>
+      <w:r>
+        <w:rPr>
+          <w:rFonts w:ascii="Bookerly" w:hAnsi="Bookerly" w:cs="Bookerly"/>
+        </w:rPr>
+        <w:tab/>
+        <w:t>“Your jab is not direct enough, and you need to keep your elbow strong. Keep practicing,”</w:t>
+      </w:r>
+    </w:p>
+    <w:p>
+      <w:pPr>
+        <w:rPr>
+          <w:rFonts w:ascii="Bookerly" w:hAnsi="Bookerly" w:cs="Bookerly"/>
+        </w:rPr>
+      </w:pPr>
+      <w:r>
+        <w:rPr>
+          <w:rFonts w:ascii="Bookerly" w:hAnsi="Bookerly" w:cs="Bookerly"/>
+        </w:rPr>
+        <w:tab/>
+        <w:t>“…”</w:t>
+      </w:r>
+    </w:p>
+    <w:p>
+      <w:pPr>
+        <w:rPr>
+          <w:rFonts w:ascii="Bookerly" w:hAnsi="Bookerly" w:cs="Bookerly"/>
+        </w:rPr>
+      </w:pPr>
+      <w:r>
+        <w:rPr>
+          <w:rFonts w:ascii="Bookerly" w:hAnsi="Bookerly" w:cs="Bookerly"/>
+        </w:rPr>
+        <w:tab/>
+        <w:t>“At this point, you should be thanking me for even bothering to give you advice,”</w:t>
+      </w:r>
+    </w:p>
+    <w:p>
+      <w:pPr>
+        <w:rPr>
+          <w:rFonts w:ascii="Bookerly" w:hAnsi="Bookerly" w:cs="Bookerly"/>
+        </w:rPr>
+      </w:pPr>
+      <w:r>
+        <w:rPr>
+          <w:rFonts w:ascii="Bookerly" w:hAnsi="Bookerly" w:cs="Bookerly"/>
+        </w:rPr>
+        <w:tab/>
+        <w:t>“Yes Captain,”</w:t>
+      </w:r>
+    </w:p>
+    <w:p>
+      <w:pPr>
+        <w:rPr>
+          <w:rFonts w:ascii="Bookerly" w:hAnsi="Bookerly" w:cs="Bookerly"/>
+        </w:rPr>
+      </w:pPr>
+      <w:r>
+        <w:rPr>
+          <w:rFonts w:ascii="Bookerly" w:hAnsi="Bookerly" w:cs="Bookerly"/>
+        </w:rPr>
+        <w:tab/>
+      </w:r>
+      <w:r>
+        <w:rPr>
+          <w:rFonts w:ascii="Bookerly" w:hAnsi="Bookerly" w:cs="Bookerly"/>
+        </w:rPr>
+        <w:t xml:space="preserve">You perform the rest of your jabs following the advice the Captain gave you. Afterwards, he instructs everyone to run five laps around the compound. </w:t>
+      </w:r>
+      <w:r>
+        <w:rPr>
+          <w:rFonts w:ascii="Bookerly" w:hAnsi="Bookerly" w:cs="Bookerly"/>
+        </w:rPr>
+        <w:t>By the time you finished, you threw up 2 times and can no longer feel the rest of your body. Somehow, you were able to carry your exhausted body back to the barracks.</w:t>
+      </w:r>
+    </w:p>
+    <w:p>
+      <w:pPr>
+        <w:ind w:firstLine="720"/>
+        <w:rPr>
+          <w:rFonts w:ascii="Bookerly" w:hAnsi="Bookerly" w:cs="Bookerly"/>
+        </w:rPr>
+      </w:pPr>
+      <w:r>
+        <w:rPr>
+          <w:rFonts w:ascii="Bookerly" w:hAnsi="Bookerly" w:cs="Bookerly"/>
+        </w:rPr>
+        <w:t xml:space="preserve">You plop </w:t>
+      </w:r>
+      <w:r>
+        <w:rPr>
+          <w:rFonts w:ascii="Bookerly" w:hAnsi="Bookerly" w:cs="Bookerly"/>
+        </w:rPr>
+        <w:t xml:space="preserve">face first </w:t>
+      </w:r>
+      <w:r>
+        <w:rPr>
+          <w:rFonts w:ascii="Bookerly" w:hAnsi="Bookerly" w:cs="Bookerly"/>
+        </w:rPr>
+        <w:t>i</w:t>
+      </w:r>
+      <w:r>
+        <w:rPr>
+          <w:rFonts w:ascii="Bookerly" w:hAnsi="Bookerly" w:cs="Bookerly"/>
+        </w:rPr>
+        <w:t>nto your bed</w:t>
+      </w:r>
+      <w:r>
+        <w:rPr>
+          <w:rFonts w:ascii="Bookerly" w:hAnsi="Bookerly" w:cs="Bookerly"/>
+        </w:rPr>
+        <w:t>.</w:t>
+      </w:r>
+      <w:r>
+        <w:rPr>
+          <w:rFonts w:ascii="Bookerly" w:hAnsi="Bookerly" w:cs="Bookerly"/>
+        </w:rPr>
+        <w:t xml:space="preserve"> And to think, this will be your life for the rest of the foreseeable future. The exhaustion takes you and you swiftly fall asleep. </w:t>
+      </w:r>
+    </w:p>
+    <w:p>
+      <w:pPr>
+        <w:jc w:val="center"/>
+        <w:rPr>
+          <w:rFonts w:ascii="Bookerly" w:hAnsi="Bookerly" w:cs="Bookerly"/>
           <w:b/>
         </w:rPr>
-        <w:t>the next day</w:t>
+      </w:pPr>
+      <w:r>
+        <w:rPr>
+          <w:rFonts w:ascii="Bookerly" w:hAnsi="Bookerly" w:cs="Bookerly"/>
+          <w:b/>
+        </w:rPr>
+        <w:t>--</w:t>
+      </w:r>
+      <w:r>
+        <w:rPr>
+          <w:rFonts w:ascii="Bookerly" w:hAnsi="Bookerly" w:cs="Bookerly"/>
+          <w:b/>
+        </w:rPr>
+        <w:t>Training Tournament</w:t>
       </w:r>
     </w:p>
     <w:p>

</xml_diff>